<commit_message>
verbesserung bs abgabe 2
</commit_message>
<xml_diff>
--- a/BS/Praktikum2/aufgabe1.docx
+++ b/BS/Praktikum2/aufgabe1.docx
@@ -82,6 +82,17 @@
             <w:r>
               <w:t>))</w:t>
             </w:r>
+            <w:r>
+              <w:br/>
+            </w:r>
+            <w:proofErr w:type="gramStart"/>
+            <w:r>
+              <w:t>Komplette</w:t>
+            </w:r>
+            <w:proofErr w:type="gramEnd"/>
+            <w:r>
+              <w:t xml:space="preserve"> Kopie, danach aber eigenständig</w:t>
+            </w:r>
           </w:p>
         </w:tc>
       </w:tr>
@@ -128,6 +139,11 @@
               <w:t>, das ausgeführt werden soll</w:t>
             </w:r>
           </w:p>
+          <w:p>
+            <w:r>
+              <w:t>Nach Ausführung: altes Programm stoppt auch</w:t>
+            </w:r>
+          </w:p>
         </w:tc>
       </w:tr>
       <w:tr>
@@ -163,6 +179,19 @@
               <w:t>. Übergabe = ID des Kindes</w:t>
             </w:r>
           </w:p>
+          <w:p>
+            <w:r>
+              <w:t>Exit(</w:t>
+            </w:r>
+            <w:proofErr w:type="spellStart"/>
+            <w:r>
+              <w:t>int</w:t>
+            </w:r>
+            <w:proofErr w:type="spellEnd"/>
+            <w:r>
+              <w:t>) = Rückgabewert, den man von Child zurück bekommt</w:t>
+            </w:r>
+          </w:p>
         </w:tc>
       </w:tr>
       <w:tr>
@@ -317,6 +346,10 @@
             <w:proofErr w:type="spellEnd"/>
             <w:r>
               <w:t>-Kommandos außerhalb des eigenen Programms ausführen kann.</w:t>
+            </w:r>
+            <w:r>
+              <w:br/>
+              <w:t>Nach Ausführung: geht weiter</w:t>
             </w:r>
           </w:p>
         </w:tc>
@@ -577,6 +610,23 @@
       <w:r>
         <w:t>Dieser Übergang existiert nicht, weil nur das Betriebssystem entscheidet, welcher bereite Thread laufen darf, nicht der Prozess selbst.</w:t>
       </w:r>
+      <w:r>
+        <w:br/>
+      </w:r>
+      <w:r>
+        <w:t xml:space="preserve">von blockiert -&gt; bereit: </w:t>
+      </w:r>
+      <w:r>
+        <w:t xml:space="preserve">Kontext-Wechsel durch Scheduler, d.h. Register müssen </w:t>
+      </w:r>
+      <w:proofErr w:type="gramStart"/>
+      <w:r>
+        <w:t>wieder hergestellt</w:t>
+      </w:r>
+      <w:proofErr w:type="gramEnd"/>
+      <w:r>
+        <w:t xml:space="preserve"> werden.</w:t>
+      </w:r>
     </w:p>
     <w:p>
       <w:pPr>
@@ -619,100 +669,9 @@
           <w:sz w:val="24"/>
           <w:u w:val="single"/>
         </w:rPr>
-        <w:t>Nr.4</w:t>
-      </w:r>
-    </w:p>
-    <w:p>
-      <w:proofErr w:type="spellStart"/>
-      <w:r>
-        <w:t>pthread_create</w:t>
-      </w:r>
-      <w:proofErr w:type="spellEnd"/>
-      <w:r>
-        <w:t xml:space="preserve"> = </w:t>
-      </w:r>
-      <w:r>
-        <w:t xml:space="preserve">erzeugt und </w:t>
-      </w:r>
-      <w:r>
-        <w:t>startet neuen Thread</w:t>
-      </w:r>
-      <w:r>
-        <w:br/>
-      </w:r>
-      <w:r>
-        <w:rPr>
-          <w:i/>
-        </w:rPr>
-        <w:t>in Python</w:t>
-      </w:r>
-      <w:r>
-        <w:t xml:space="preserve">: </w:t>
-      </w:r>
-      <w:r>
-        <w:t>Thread</w:t>
-      </w:r>
-      <w:r>
-        <w:t>ing</w:t>
-      </w:r>
-      <w:r>
-        <w:t xml:space="preserve"> </w:t>
-      </w:r>
-      <w:proofErr w:type="gramStart"/>
-      <w:r>
-        <w:t xml:space="preserve">importieren, </w:t>
-      </w:r>
-      <w:r>
-        <w:t xml:space="preserve"> Funktion</w:t>
-      </w:r>
-      <w:proofErr w:type="gramEnd"/>
-      <w:r>
-        <w:t xml:space="preserve"> machen</w:t>
-      </w:r>
-      <w:r>
-        <w:t>, Thread aufrufen und Namen geben mit Argumenten</w:t>
-      </w:r>
-      <w:r>
-        <w:t xml:space="preserve"> und Funktion</w:t>
-      </w:r>
-      <w:r>
-        <w:t>, Thread starten</w:t>
-      </w:r>
-    </w:p>
-    <w:p>
-      <w:proofErr w:type="spellStart"/>
-      <w:r>
-        <w:t>pthread_join</w:t>
-      </w:r>
-      <w:proofErr w:type="spellEnd"/>
-      <w:r>
-        <w:t xml:space="preserve"> = wartet auf Ende von bestimmten Thread</w:t>
-      </w:r>
-      <w:r>
-        <w:br/>
-      </w:r>
-      <w:r>
-        <w:rPr>
-          <w:i/>
-        </w:rPr>
-        <w:t>in</w:t>
-      </w:r>
-      <w:r>
-        <w:rPr>
-          <w:i/>
-        </w:rPr>
-        <w:t xml:space="preserve"> Python</w:t>
-      </w:r>
-      <w:r>
-        <w:t xml:space="preserve">: </w:t>
-      </w:r>
-      <w:proofErr w:type="spellStart"/>
-      <w:r>
-        <w:t>join</w:t>
-      </w:r>
-      <w:proofErr w:type="spellEnd"/>
-    </w:p>
-    <w:p/>
+        <w:br w:type="page"/>
+      </w:r>
+    </w:p>
     <w:p>
       <w:pPr>
         <w:rPr>
@@ -728,18 +687,208 @@
           <w:u w:val="single"/>
         </w:rPr>
         <w:lastRenderedPageBreak/>
-        <w:t>Nr.</w:t>
-      </w:r>
-      <w:r>
+        <w:t>Nr.4</w:t>
+      </w:r>
+    </w:p>
+    <w:p>
+      <w:proofErr w:type="spellStart"/>
+      <w:r>
+        <w:t>pthread_create</w:t>
+      </w:r>
+      <w:proofErr w:type="spellEnd"/>
+      <w:r>
+        <w:t xml:space="preserve"> = </w:t>
+      </w:r>
+      <w:r>
+        <w:t xml:space="preserve">erzeugt und </w:t>
+      </w:r>
+      <w:r>
+        <w:t>startet neuen Thread</w:t>
+      </w:r>
+      <w:r>
+        <w:br/>
+      </w:r>
+      <w:r>
+        <w:rPr>
+          <w:i/>
+        </w:rPr>
+        <w:t>in Python</w:t>
+      </w:r>
+      <w:r>
+        <w:t xml:space="preserve">: </w:t>
+      </w:r>
+      <w:r>
+        <w:t>Thread</w:t>
+      </w:r>
+      <w:r>
+        <w:t>ing</w:t>
+      </w:r>
+      <w:r>
+        <w:t xml:space="preserve"> </w:t>
+      </w:r>
+      <w:proofErr w:type="gramStart"/>
+      <w:r>
+        <w:t xml:space="preserve">importieren, </w:t>
+      </w:r>
+      <w:r>
+        <w:t xml:space="preserve"> Funktion</w:t>
+      </w:r>
+      <w:proofErr w:type="gramEnd"/>
+      <w:r>
+        <w:t xml:space="preserve"> machen</w:t>
+      </w:r>
+      <w:r>
+        <w:t>, Thread aufrufen und Namen geben mit Argumenten</w:t>
+      </w:r>
+      <w:r>
+        <w:t xml:space="preserve"> und Funktion</w:t>
+      </w:r>
+      <w:r>
+        <w:t>, Thread starten</w:t>
+      </w:r>
+    </w:p>
+    <w:p>
+      <w:proofErr w:type="spellStart"/>
+      <w:r>
+        <w:t>pthread_join</w:t>
+      </w:r>
+      <w:proofErr w:type="spellEnd"/>
+      <w:r>
+        <w:t xml:space="preserve"> = wartet auf Ende von bestimmten Thread</w:t>
+      </w:r>
+      <w:r>
+        <w:br/>
+      </w:r>
+      <w:r>
+        <w:rPr>
+          <w:i/>
+        </w:rPr>
+        <w:t>in</w:t>
+      </w:r>
+      <w:r>
+        <w:rPr>
+          <w:i/>
+        </w:rPr>
+        <w:t xml:space="preserve"> Python</w:t>
+      </w:r>
+      <w:r>
+        <w:t xml:space="preserve">: </w:t>
+      </w:r>
+      <w:proofErr w:type="spellStart"/>
+      <w:r>
+        <w:t>join</w:t>
+      </w:r>
+      <w:proofErr w:type="spellEnd"/>
+    </w:p>
+    <w:p/>
+    <w:p>
+      <w:pPr>
+        <w:rPr>
+          <w:lang w:val="en-US"/>
+        </w:rPr>
+      </w:pPr>
+      <w:r>
+        <w:rPr>
+          <w:lang w:val="en-US"/>
+        </w:rPr>
+        <w:t>2 Threading Klassen:</w:t>
+      </w:r>
+      <w:r>
+        <w:rPr>
+          <w:lang w:val="en-US"/>
+        </w:rPr>
+        <w:br/>
+        <w:t xml:space="preserve">- Threading: </w:t>
+      </w:r>
+      <w:proofErr w:type="spellStart"/>
+      <w:r>
+        <w:rPr>
+          <w:lang w:val="en-US"/>
+        </w:rPr>
+        <w:t>objektorientiert</w:t>
+      </w:r>
+      <w:proofErr w:type="spellEnd"/>
+      <w:r>
+        <w:rPr>
+          <w:lang w:val="en-US"/>
+        </w:rPr>
+        <w:t xml:space="preserve"> (</w:t>
+      </w:r>
+      <w:proofErr w:type="spellStart"/>
+      <w:r>
+        <w:rPr>
+          <w:lang w:val="en-US"/>
+        </w:rPr>
+        <w:t>w</w:t>
+      </w:r>
+      <w:r>
+        <w:rPr>
+          <w:lang w:val="en-US"/>
+        </w:rPr>
+        <w:t>ie</w:t>
+      </w:r>
+      <w:proofErr w:type="spellEnd"/>
+      <w:r>
+        <w:rPr>
+          <w:lang w:val="en-US"/>
+        </w:rPr>
+        <w:t xml:space="preserve"> in Java)</w:t>
+      </w:r>
+      <w:r>
+        <w:rPr>
+          <w:lang w:val="en-US"/>
+        </w:rPr>
+        <w:br/>
+        <w:t xml:space="preserve">- __Thread: functional, </w:t>
+      </w:r>
+      <w:proofErr w:type="spellStart"/>
+      <w:r>
+        <w:rPr>
+          <w:lang w:val="en-US"/>
+        </w:rPr>
+        <w:t>entspricht</w:t>
+      </w:r>
+      <w:proofErr w:type="spellEnd"/>
+      <w:r>
+        <w:rPr>
+          <w:lang w:val="en-US"/>
+        </w:rPr>
+        <w:t xml:space="preserve"> den PThreads</w:t>
+      </w:r>
+      <w:bookmarkStart w:id="0" w:name="_GoBack"/>
+      <w:bookmarkEnd w:id="0"/>
+    </w:p>
+    <w:p>
+      <w:pPr>
+        <w:rPr>
+          <w:lang w:val="en-US"/>
+        </w:rPr>
+      </w:pPr>
+    </w:p>
+    <w:p>
+      <w:pPr>
         <w:rPr>
           <w:b/>
           <w:sz w:val="24"/>
           <w:u w:val="single"/>
         </w:rPr>
+      </w:pPr>
+      <w:r>
+        <w:rPr>
+          <w:b/>
+          <w:sz w:val="24"/>
+          <w:u w:val="single"/>
+        </w:rPr>
+        <w:t>Nr.</w:t>
+      </w:r>
+      <w:r>
+        <w:rPr>
+          <w:b/>
+          <w:sz w:val="24"/>
+          <w:u w:val="single"/>
+        </w:rPr>
         <w:t>5</w:t>
       </w:r>
-      <w:bookmarkStart w:id="0" w:name="_GoBack"/>
-      <w:bookmarkEnd w:id="0"/>
     </w:p>
     <w:p>
       <w:r>

</xml_diff>